<commit_message>
Large steps in terms of simulation testing and rewriting the report
</commit_message>
<xml_diff>
--- a/General/Formulieren/Checklist_Version_July 2018.docx
+++ b/General/Formulieren/Checklist_Version_July 2018.docx
@@ -1147,25 +1147,65 @@
           <w:sz w:val="20"/>
           <w:szCs w:val="20"/>
         </w:rPr>
-        <w:t>(</w:t>
-      </w:r>
-      <w:r>
-        <w:rPr>
-          <w:rFonts w:ascii="Tahoma" w:hAnsi="Tahoma" w:cs="Tahoma"/>
-          <w:color w:val="000000"/>
-          <w:sz w:val="20"/>
-          <w:szCs w:val="20"/>
-        </w:rPr>
-        <w:t>Please very briefly (100-200 words) summarise your research</w:t>
-      </w:r>
-      <w:r>
-        <w:rPr>
-          <w:rFonts w:ascii="Tahoma" w:hAnsi="Tahoma" w:cs="Tahoma"/>
-          <w:color w:val="000000"/>
-          <w:sz w:val="20"/>
-          <w:szCs w:val="20"/>
-        </w:rPr>
-        <w:t>)</w:t>
+        <w:t xml:space="preserve">In the last few years there has been many </w:t>
+      </w:r>
+      <w:proofErr w:type="gramStart"/>
+      <w:r>
+        <w:rPr>
+          <w:rFonts w:ascii="Tahoma" w:hAnsi="Tahoma" w:cs="Tahoma"/>
+          <w:color w:val="000000"/>
+          <w:sz w:val="20"/>
+          <w:szCs w:val="20"/>
+        </w:rPr>
+        <w:t>project</w:t>
+      </w:r>
+      <w:proofErr w:type="gramEnd"/>
+      <w:r>
+        <w:rPr>
+          <w:rFonts w:ascii="Tahoma" w:hAnsi="Tahoma" w:cs="Tahoma"/>
+          <w:color w:val="000000"/>
+          <w:sz w:val="20"/>
+          <w:szCs w:val="20"/>
+        </w:rPr>
+        <w:t xml:space="preserve"> on the development of autonomous vessels. </w:t>
+      </w:r>
+      <w:r>
+        <w:rPr>
+          <w:rFonts w:ascii="Tahoma" w:hAnsi="Tahoma" w:cs="Tahoma"/>
+          <w:color w:val="000000"/>
+          <w:sz w:val="20"/>
+          <w:szCs w:val="20"/>
+        </w:rPr>
+        <w:t xml:space="preserve">So </w:t>
+      </w:r>
+      <w:proofErr w:type="gramStart"/>
+      <w:r>
+        <w:rPr>
+          <w:rFonts w:ascii="Tahoma" w:hAnsi="Tahoma" w:cs="Tahoma"/>
+          <w:color w:val="000000"/>
+          <w:sz w:val="20"/>
+          <w:szCs w:val="20"/>
+        </w:rPr>
+        <w:t>far</w:t>
+      </w:r>
+      <w:proofErr w:type="gramEnd"/>
+      <w:r>
+        <w:rPr>
+          <w:rFonts w:ascii="Tahoma" w:hAnsi="Tahoma" w:cs="Tahoma"/>
+          <w:color w:val="000000"/>
+          <w:sz w:val="20"/>
+          <w:szCs w:val="20"/>
+        </w:rPr>
+        <w:t xml:space="preserve"> no research has been conducted to the protocol needed for communication between manned and unmanned vessels. </w:t>
+      </w:r>
+      <w:r>
+        <w:rPr>
+          <w:rFonts w:ascii="Tahoma" w:hAnsi="Tahoma" w:cs="Tahoma"/>
+          <w:color w:val="000000"/>
+          <w:sz w:val="20"/>
+          <w:szCs w:val="20"/>
+        </w:rPr>
+        <w:t xml:space="preserve">This research tries to develop this protocol, which will be based on existing protocols and systems, to shorten the implementation time. </w:t>
       </w:r>
     </w:p>
     <w:p>
@@ -1177,6 +1217,285 @@
           <w:szCs w:val="20"/>
         </w:rPr>
       </w:pPr>
+      <w:r>
+        <w:rPr>
+          <w:rFonts w:ascii="Tahoma" w:hAnsi="Tahoma" w:cs="Tahoma"/>
+          <w:color w:val="000000"/>
+          <w:sz w:val="20"/>
+          <w:szCs w:val="20"/>
+        </w:rPr>
+        <w:t>The current step in the development process also has an evaluation phase in which an experiment is conducted. The experiment tries to answer the following question:</w:t>
+      </w:r>
+      <w:r>
+        <w:rPr>
+          <w:rFonts w:ascii="Tahoma" w:hAnsi="Tahoma" w:cs="Tahoma"/>
+          <w:color w:val="000000"/>
+          <w:sz w:val="20"/>
+          <w:szCs w:val="20"/>
+        </w:rPr>
+        <w:t xml:space="preserve"> </w:t>
+      </w:r>
+      <w:r>
+        <w:rPr>
+          <w:rFonts w:ascii="Tahoma" w:hAnsi="Tahoma" w:cs="Tahoma"/>
+          <w:color w:val="000000"/>
+          <w:sz w:val="20"/>
+          <w:szCs w:val="20"/>
+        </w:rPr>
+        <w:t>Will a protocol based on existing maritime systems and communication protocols ensure safe navigation</w:t>
+      </w:r>
+      <w:r>
+        <w:rPr>
+          <w:rFonts w:ascii="Tahoma" w:hAnsi="Tahoma" w:cs="Tahoma"/>
+          <w:color w:val="000000"/>
+          <w:sz w:val="20"/>
+          <w:szCs w:val="20"/>
+        </w:rPr>
+        <w:t>,</w:t>
+      </w:r>
+      <w:r>
+        <w:rPr>
+          <w:rFonts w:ascii="Tahoma" w:hAnsi="Tahoma" w:cs="Tahoma"/>
+          <w:color w:val="000000"/>
+          <w:sz w:val="20"/>
+          <w:szCs w:val="20"/>
+        </w:rPr>
+        <w:t xml:space="preserve"> while manned and unmanned vessels encounter each other</w:t>
+      </w:r>
+      <w:r>
+        <w:rPr>
+          <w:rFonts w:ascii="Tahoma" w:hAnsi="Tahoma" w:cs="Tahoma"/>
+          <w:color w:val="000000"/>
+          <w:sz w:val="20"/>
+          <w:szCs w:val="20"/>
+        </w:rPr>
+        <w:t xml:space="preserve">? </w:t>
+      </w:r>
+      <w:r>
+        <w:rPr>
+          <w:rFonts w:ascii="Tahoma" w:hAnsi="Tahoma" w:cs="Tahoma"/>
+          <w:color w:val="000000"/>
+          <w:sz w:val="20"/>
+          <w:szCs w:val="20"/>
+        </w:rPr>
+        <w:t>Criteria relevant for answering this question</w:t>
+      </w:r>
+      <w:r>
+        <w:rPr>
+          <w:rFonts w:ascii="Tahoma" w:hAnsi="Tahoma" w:cs="Tahoma"/>
+          <w:color w:val="000000"/>
+          <w:sz w:val="20"/>
+          <w:szCs w:val="20"/>
+        </w:rPr>
+        <w:t xml:space="preserve"> are </w:t>
+      </w:r>
+      <w:r>
+        <w:rPr>
+          <w:rFonts w:ascii="Tahoma" w:hAnsi="Tahoma" w:cs="Tahoma"/>
+          <w:color w:val="000000"/>
+          <w:sz w:val="20"/>
+          <w:szCs w:val="20"/>
+        </w:rPr>
+        <w:t>the</w:t>
+      </w:r>
+      <w:r>
+        <w:rPr>
+          <w:rFonts w:ascii="Tahoma" w:hAnsi="Tahoma" w:cs="Tahoma"/>
+          <w:color w:val="000000"/>
+          <w:sz w:val="20"/>
+          <w:szCs w:val="20"/>
+        </w:rPr>
+        <w:t xml:space="preserve"> trust in the protocol </w:t>
+      </w:r>
+      <w:r>
+        <w:rPr>
+          <w:rFonts w:ascii="Tahoma" w:hAnsi="Tahoma" w:cs="Tahoma"/>
+          <w:color w:val="000000"/>
+          <w:sz w:val="20"/>
+          <w:szCs w:val="20"/>
+        </w:rPr>
+        <w:t xml:space="preserve">of the crew on the manned ship, </w:t>
+      </w:r>
+      <w:r>
+        <w:rPr>
+          <w:rFonts w:ascii="Tahoma" w:hAnsi="Tahoma" w:cs="Tahoma"/>
+          <w:color w:val="000000"/>
+          <w:sz w:val="20"/>
+          <w:szCs w:val="20"/>
+        </w:rPr>
+        <w:t>th</w:t>
+      </w:r>
+      <w:r>
+        <w:rPr>
+          <w:rFonts w:ascii="Tahoma" w:hAnsi="Tahoma" w:cs="Tahoma"/>
+          <w:color w:val="000000"/>
+          <w:sz w:val="20"/>
+          <w:szCs w:val="20"/>
+        </w:rPr>
+        <w:t xml:space="preserve">is is </w:t>
+      </w:r>
+      <w:r>
+        <w:rPr>
+          <w:rFonts w:ascii="Tahoma" w:hAnsi="Tahoma" w:cs="Tahoma"/>
+          <w:color w:val="000000"/>
+          <w:sz w:val="20"/>
+          <w:szCs w:val="20"/>
+        </w:rPr>
+        <w:t xml:space="preserve">influenced by how </w:t>
+      </w:r>
+      <w:r>
+        <w:rPr>
+          <w:rFonts w:ascii="Tahoma" w:hAnsi="Tahoma" w:cs="Tahoma"/>
+          <w:color w:val="000000"/>
+          <w:sz w:val="20"/>
+          <w:szCs w:val="20"/>
+        </w:rPr>
+        <w:t>effective</w:t>
+      </w:r>
+      <w:r>
+        <w:rPr>
+          <w:rFonts w:ascii="Tahoma" w:hAnsi="Tahoma" w:cs="Tahoma"/>
+          <w:color w:val="000000"/>
+          <w:sz w:val="20"/>
+          <w:szCs w:val="20"/>
+        </w:rPr>
+        <w:t xml:space="preserve"> </w:t>
+      </w:r>
+      <w:r>
+        <w:rPr>
+          <w:rFonts w:ascii="Tahoma" w:hAnsi="Tahoma" w:cs="Tahoma"/>
+          <w:color w:val="000000"/>
+          <w:sz w:val="20"/>
+          <w:szCs w:val="20"/>
+        </w:rPr>
+        <w:t>and efficient</w:t>
+      </w:r>
+      <w:r>
+        <w:rPr>
+          <w:rFonts w:ascii="Tahoma" w:hAnsi="Tahoma" w:cs="Tahoma"/>
+          <w:color w:val="000000"/>
+          <w:sz w:val="20"/>
+          <w:szCs w:val="20"/>
+        </w:rPr>
+        <w:t xml:space="preserve"> they can use the system</w:t>
+      </w:r>
+      <w:r>
+        <w:rPr>
+          <w:rFonts w:ascii="Tahoma" w:hAnsi="Tahoma" w:cs="Tahoma"/>
+          <w:color w:val="000000"/>
+          <w:sz w:val="20"/>
+          <w:szCs w:val="20"/>
+        </w:rPr>
+        <w:t xml:space="preserve">. </w:t>
+      </w:r>
+      <w:r>
+        <w:rPr>
+          <w:rFonts w:ascii="Tahoma" w:hAnsi="Tahoma" w:cs="Tahoma"/>
+          <w:color w:val="000000"/>
+          <w:sz w:val="20"/>
+          <w:szCs w:val="20"/>
+        </w:rPr>
+        <w:t xml:space="preserve">When this is the case, it </w:t>
+      </w:r>
+      <w:r>
+        <w:rPr>
+          <w:rFonts w:ascii="Tahoma" w:hAnsi="Tahoma" w:cs="Tahoma"/>
+          <w:color w:val="000000"/>
+          <w:sz w:val="20"/>
+          <w:szCs w:val="20"/>
+        </w:rPr>
+        <w:t>will</w:t>
+      </w:r>
+      <w:r>
+        <w:rPr>
+          <w:rFonts w:ascii="Tahoma" w:hAnsi="Tahoma" w:cs="Tahoma"/>
+          <w:color w:val="000000"/>
+          <w:sz w:val="20"/>
+          <w:szCs w:val="20"/>
+        </w:rPr>
+        <w:t xml:space="preserve"> </w:t>
+      </w:r>
+      <w:r>
+        <w:rPr>
+          <w:rFonts w:ascii="Tahoma" w:hAnsi="Tahoma" w:cs="Tahoma"/>
+          <w:color w:val="000000"/>
+          <w:sz w:val="20"/>
+          <w:szCs w:val="20"/>
+        </w:rPr>
+        <w:t xml:space="preserve">also </w:t>
+      </w:r>
+      <w:r>
+        <w:rPr>
+          <w:rFonts w:ascii="Tahoma" w:hAnsi="Tahoma" w:cs="Tahoma"/>
+          <w:color w:val="000000"/>
+          <w:sz w:val="20"/>
+          <w:szCs w:val="20"/>
+        </w:rPr>
+        <w:t xml:space="preserve">result in both </w:t>
+      </w:r>
+      <w:r>
+        <w:rPr>
+          <w:rFonts w:ascii="Tahoma" w:hAnsi="Tahoma" w:cs="Tahoma"/>
+          <w:color w:val="000000"/>
+          <w:sz w:val="20"/>
+          <w:szCs w:val="20"/>
+        </w:rPr>
+        <w:t xml:space="preserve">situational awareness </w:t>
+      </w:r>
+      <w:r>
+        <w:rPr>
+          <w:rFonts w:ascii="Tahoma" w:hAnsi="Tahoma" w:cs="Tahoma"/>
+          <w:color w:val="000000"/>
+          <w:sz w:val="20"/>
+          <w:szCs w:val="20"/>
+        </w:rPr>
+        <w:t xml:space="preserve">and </w:t>
+      </w:r>
+      <w:r>
+        <w:rPr>
+          <w:rFonts w:ascii="Tahoma" w:hAnsi="Tahoma" w:cs="Tahoma"/>
+          <w:color w:val="000000"/>
+          <w:sz w:val="20"/>
+          <w:szCs w:val="20"/>
+        </w:rPr>
+        <w:t xml:space="preserve">satisfaction </w:t>
+      </w:r>
+      <w:r>
+        <w:rPr>
+          <w:rFonts w:ascii="Tahoma" w:hAnsi="Tahoma" w:cs="Tahoma"/>
+          <w:color w:val="000000"/>
+          <w:sz w:val="20"/>
+          <w:szCs w:val="20"/>
+        </w:rPr>
+        <w:t>for the crew</w:t>
+      </w:r>
+      <w:r>
+        <w:rPr>
+          <w:rFonts w:ascii="Tahoma" w:hAnsi="Tahoma" w:cs="Tahoma"/>
+          <w:color w:val="000000"/>
+          <w:sz w:val="20"/>
+          <w:szCs w:val="20"/>
+        </w:rPr>
+        <w:t xml:space="preserve"> at </w:t>
+      </w:r>
+      <w:r>
+        <w:rPr>
+          <w:rFonts w:ascii="Tahoma" w:hAnsi="Tahoma" w:cs="Tahoma"/>
+          <w:color w:val="000000"/>
+          <w:sz w:val="20"/>
+          <w:szCs w:val="20"/>
+        </w:rPr>
+        <w:t xml:space="preserve">the manned ship, and agent </w:t>
+      </w:r>
+      <w:r>
+        <w:rPr>
+          <w:rFonts w:ascii="Tahoma" w:hAnsi="Tahoma" w:cs="Tahoma"/>
+          <w:color w:val="000000"/>
+          <w:sz w:val="20"/>
+          <w:szCs w:val="20"/>
+        </w:rPr>
+        <w:t>at the unmanned ship.</w:t>
+      </w:r>
     </w:p>
     <w:p>
       <w:pPr>
@@ -1194,54 +1513,88 @@
           <w:sz w:val="20"/>
           <w:szCs w:val="20"/>
         </w:rPr>
-        <w:t>The purpose of this experiment is to prove the</w:t>
-      </w:r>
-      <w:r>
-        <w:rPr>
-          <w:rFonts w:ascii="Tahoma" w:hAnsi="Tahoma" w:cs="Tahoma"/>
-          <w:color w:val="000000"/>
-          <w:sz w:val="20"/>
-          <w:szCs w:val="20"/>
-        </w:rPr>
-        <w:t xml:space="preserve"> effectiveness of a new protocol based on existing system for communication between manned and unmanned vessels. The question answered in this experiment: </w:t>
-      </w:r>
-      <w:r>
-        <w:rPr>
-          <w:rFonts w:ascii="Tahoma" w:hAnsi="Tahoma" w:cs="Tahoma"/>
-          <w:color w:val="000000"/>
-          <w:sz w:val="20"/>
-          <w:szCs w:val="20"/>
-        </w:rPr>
-        <w:t xml:space="preserve">Will a protocol based on existing maritime systems and communication protocols be </w:t>
-      </w:r>
-      <w:proofErr w:type="gramStart"/>
-      <w:r>
-        <w:rPr>
-          <w:rFonts w:ascii="Tahoma" w:hAnsi="Tahoma" w:cs="Tahoma"/>
-          <w:color w:val="000000"/>
-          <w:sz w:val="20"/>
-          <w:szCs w:val="20"/>
-        </w:rPr>
-        <w:t>sufficient</w:t>
-      </w:r>
-      <w:proofErr w:type="gramEnd"/>
-      <w:r>
-        <w:rPr>
-          <w:rFonts w:ascii="Tahoma" w:hAnsi="Tahoma" w:cs="Tahoma"/>
-          <w:color w:val="000000"/>
-          <w:sz w:val="20"/>
-          <w:szCs w:val="20"/>
-        </w:rPr>
-        <w:t xml:space="preserve"> to ensure safe navigation while manned and unmanned vessels encounter each other</w:t>
-      </w:r>
-      <w:r>
-        <w:rPr>
-          <w:rFonts w:ascii="Tahoma" w:hAnsi="Tahoma" w:cs="Tahoma"/>
-          <w:color w:val="000000"/>
-          <w:sz w:val="20"/>
-          <w:szCs w:val="20"/>
-        </w:rPr>
-        <w:t xml:space="preserve">? </w:t>
+        <w:t>The experiment will include a screen on which a maritime situation is shown</w:t>
+      </w:r>
+      <w:r>
+        <w:rPr>
+          <w:rFonts w:ascii="Tahoma" w:hAnsi="Tahoma" w:cs="Tahoma"/>
+          <w:color w:val="000000"/>
+          <w:sz w:val="20"/>
+          <w:szCs w:val="20"/>
+        </w:rPr>
+        <w:t xml:space="preserve"> (</w:t>
+      </w:r>
+      <w:r>
+        <w:rPr>
+          <w:rFonts w:ascii="Tahoma" w:hAnsi="Tahoma" w:cs="Tahoma"/>
+          <w:color w:val="000000"/>
+          <w:sz w:val="20"/>
+          <w:szCs w:val="20"/>
+        </w:rPr>
+        <w:t>map showing speed, course and location of ships</w:t>
+      </w:r>
+      <w:r>
+        <w:rPr>
+          <w:rFonts w:ascii="Tahoma" w:hAnsi="Tahoma" w:cs="Tahoma"/>
+          <w:color w:val="000000"/>
+          <w:sz w:val="20"/>
+          <w:szCs w:val="20"/>
+        </w:rPr>
+        <w:t>)</w:t>
+      </w:r>
+      <w:r>
+        <w:rPr>
+          <w:rFonts w:ascii="Tahoma" w:hAnsi="Tahoma" w:cs="Tahoma"/>
+          <w:color w:val="000000"/>
+          <w:sz w:val="20"/>
+          <w:szCs w:val="20"/>
+        </w:rPr>
+        <w:t xml:space="preserve">. </w:t>
+      </w:r>
+      <w:r>
+        <w:rPr>
+          <w:rFonts w:ascii="Tahoma" w:hAnsi="Tahoma" w:cs="Tahoma"/>
+          <w:color w:val="000000"/>
+          <w:sz w:val="20"/>
+          <w:szCs w:val="20"/>
+        </w:rPr>
+        <w:t xml:space="preserve">The participant will have to </w:t>
+      </w:r>
+      <w:r>
+        <w:rPr>
+          <w:rFonts w:ascii="Tahoma" w:hAnsi="Tahoma" w:cs="Tahoma"/>
+          <w:color w:val="000000"/>
+          <w:sz w:val="20"/>
+          <w:szCs w:val="20"/>
+        </w:rPr>
+        <w:t>t</w:t>
+      </w:r>
+      <w:r>
+        <w:rPr>
+          <w:rFonts w:ascii="Tahoma" w:hAnsi="Tahoma" w:cs="Tahoma"/>
+          <w:color w:val="000000"/>
+          <w:sz w:val="20"/>
+          <w:szCs w:val="20"/>
+        </w:rPr>
+        <w:t>ake actions, such as change speed, change course or engage in communication</w:t>
+      </w:r>
+      <w:r>
+        <w:rPr>
+          <w:rFonts w:ascii="Tahoma" w:hAnsi="Tahoma" w:cs="Tahoma"/>
+          <w:color w:val="000000"/>
+          <w:sz w:val="20"/>
+          <w:szCs w:val="20"/>
+        </w:rPr>
+        <w:t xml:space="preserve"> and answering several questions throughout the experiment</w:t>
+      </w:r>
+      <w:r>
+        <w:rPr>
+          <w:rFonts w:ascii="Tahoma" w:hAnsi="Tahoma" w:cs="Tahoma"/>
+          <w:color w:val="000000"/>
+          <w:sz w:val="20"/>
+          <w:szCs w:val="20"/>
+        </w:rPr>
+        <w:t xml:space="preserve">, this is all related to the protocol. </w:t>
       </w:r>
     </w:p>
     <w:p>
@@ -1260,25 +1613,72 @@
           <w:sz w:val="20"/>
           <w:szCs w:val="20"/>
         </w:rPr>
-        <w:t>The experiment will include a screen on which a maritime situation is shown. This is than simulated at double speed. During the experiment the participant will have to take actions, such as change speed, change course or engage in communication</w:t>
-      </w:r>
-      <w:r>
-        <w:rPr>
-          <w:rFonts w:ascii="Tahoma" w:hAnsi="Tahoma" w:cs="Tahoma"/>
-          <w:color w:val="000000"/>
-          <w:sz w:val="20"/>
-          <w:szCs w:val="20"/>
-        </w:rPr>
-        <w:t xml:space="preserve"> and answering several questions throughout the experiment</w:t>
-      </w:r>
-      <w:r>
-        <w:rPr>
-          <w:rFonts w:ascii="Tahoma" w:hAnsi="Tahoma" w:cs="Tahoma"/>
-          <w:color w:val="000000"/>
-          <w:sz w:val="20"/>
-          <w:szCs w:val="20"/>
-        </w:rPr>
-        <w:t xml:space="preserve">, this is all related to the protocol. </w:t>
+        <w:t xml:space="preserve">The aim is to have about 10 </w:t>
+      </w:r>
+      <w:r>
+        <w:rPr>
+          <w:rFonts w:ascii="Tahoma" w:hAnsi="Tahoma" w:cs="Tahoma"/>
+          <w:color w:val="000000"/>
+          <w:sz w:val="20"/>
+          <w:szCs w:val="20"/>
+        </w:rPr>
+        <w:t xml:space="preserve">experienced </w:t>
+      </w:r>
+      <w:r>
+        <w:rPr>
+          <w:rFonts w:ascii="Tahoma" w:hAnsi="Tahoma" w:cs="Tahoma"/>
+          <w:color w:val="000000"/>
+          <w:sz w:val="20"/>
+          <w:szCs w:val="20"/>
+        </w:rPr>
+        <w:t xml:space="preserve">seafarers </w:t>
+      </w:r>
+      <w:r>
+        <w:rPr>
+          <w:rFonts w:ascii="Tahoma" w:hAnsi="Tahoma" w:cs="Tahoma"/>
+          <w:color w:val="000000"/>
+          <w:sz w:val="20"/>
+          <w:szCs w:val="20"/>
+        </w:rPr>
+        <w:t>to finish the experiment</w:t>
+      </w:r>
+      <w:r>
+        <w:rPr>
+          <w:rFonts w:ascii="Tahoma" w:hAnsi="Tahoma" w:cs="Tahoma"/>
+          <w:color w:val="000000"/>
+          <w:sz w:val="20"/>
+          <w:szCs w:val="20"/>
+        </w:rPr>
+        <w:t xml:space="preserve">, all having </w:t>
+      </w:r>
+      <w:proofErr w:type="gramStart"/>
+      <w:r>
+        <w:rPr>
+          <w:rFonts w:ascii="Tahoma" w:hAnsi="Tahoma" w:cs="Tahoma"/>
+          <w:color w:val="000000"/>
+          <w:sz w:val="20"/>
+          <w:szCs w:val="20"/>
+        </w:rPr>
+        <w:t>sufficient</w:t>
+      </w:r>
+      <w:proofErr w:type="gramEnd"/>
+      <w:r>
+        <w:rPr>
+          <w:rFonts w:ascii="Tahoma" w:hAnsi="Tahoma" w:cs="Tahoma"/>
+          <w:color w:val="000000"/>
+          <w:sz w:val="20"/>
+          <w:szCs w:val="20"/>
+        </w:rPr>
+        <w:t xml:space="preserve"> experience as seafarer to </w:t>
+      </w:r>
+      <w:r>
+        <w:rPr>
+          <w:rFonts w:ascii="Tahoma" w:hAnsi="Tahoma" w:cs="Tahoma"/>
+          <w:color w:val="000000"/>
+          <w:sz w:val="20"/>
+          <w:szCs w:val="20"/>
+        </w:rPr>
+        <w:t>represent other captains.</w:t>
       </w:r>
     </w:p>
     <w:p>
@@ -1290,176 +1690,128 @@
           <w:szCs w:val="20"/>
         </w:rPr>
       </w:pPr>
-      <w:r>
-        <w:rPr>
-          <w:rFonts w:ascii="Tahoma" w:hAnsi="Tahoma" w:cs="Tahoma"/>
-          <w:color w:val="000000"/>
-          <w:sz w:val="20"/>
-          <w:szCs w:val="20"/>
-        </w:rPr>
-        <w:t xml:space="preserve">The aim is to have about 10 seafarers </w:t>
-      </w:r>
-      <w:r>
-        <w:rPr>
-          <w:rFonts w:ascii="Tahoma" w:hAnsi="Tahoma" w:cs="Tahoma"/>
-          <w:color w:val="000000"/>
-          <w:sz w:val="20"/>
-          <w:szCs w:val="20"/>
-        </w:rPr>
-        <w:t>to finish the experiment</w:t>
-      </w:r>
-      <w:r>
-        <w:rPr>
-          <w:rFonts w:ascii="Tahoma" w:hAnsi="Tahoma" w:cs="Tahoma"/>
-          <w:color w:val="000000"/>
-          <w:sz w:val="20"/>
-          <w:szCs w:val="20"/>
-        </w:rPr>
-        <w:t xml:space="preserve">, all having sufficient experience as seafarer to </w:t>
-      </w:r>
-      <w:r>
-        <w:rPr>
-          <w:rFonts w:ascii="Tahoma" w:hAnsi="Tahoma" w:cs="Tahoma"/>
-          <w:color w:val="000000"/>
-          <w:sz w:val="20"/>
-          <w:szCs w:val="20"/>
-        </w:rPr>
-        <w:t>represent other captains.</w:t>
-      </w:r>
-      <w:bookmarkStart w:id="0" w:name="_GoBack"/>
-      <w:bookmarkEnd w:id="0"/>
     </w:p>
     <w:p>
       <w:pPr>
         <w:rPr>
           <w:rFonts w:ascii="Tahoma" w:hAnsi="Tahoma" w:cs="Tahoma"/>
-          <w:color w:val="000000"/>
-          <w:sz w:val="20"/>
-          <w:szCs w:val="20"/>
-        </w:rPr>
-      </w:pPr>
+          <w:b/>
+          <w:color w:val="000000"/>
+          <w:sz w:val="20"/>
+          <w:szCs w:val="20"/>
+        </w:rPr>
+      </w:pPr>
+      <w:r>
+        <w:rPr>
+          <w:rFonts w:ascii="Tahoma" w:hAnsi="Tahoma" w:cs="Tahoma"/>
+          <w:b/>
+          <w:color w:val="000000"/>
+          <w:sz w:val="22"/>
+          <w:szCs w:val="22"/>
+        </w:rPr>
+        <w:t xml:space="preserve">B) </w:t>
+      </w:r>
+      <w:r>
+        <w:rPr>
+          <w:rFonts w:ascii="Tahoma" w:hAnsi="Tahoma" w:cs="Tahoma"/>
+          <w:b/>
+          <w:color w:val="000000"/>
+          <w:sz w:val="22"/>
+          <w:szCs w:val="22"/>
+        </w:rPr>
+        <w:t>Risk assessment</w:t>
+      </w:r>
+      <w:r>
+        <w:rPr>
+          <w:rFonts w:ascii="Tahoma" w:hAnsi="Tahoma" w:cs="Tahoma"/>
+          <w:b/>
+          <w:color w:val="000000"/>
+          <w:sz w:val="22"/>
+          <w:szCs w:val="22"/>
+        </w:rPr>
+        <w:br/>
+      </w:r>
+      <w:r>
+        <w:rPr>
+          <w:rFonts w:ascii="Tahoma" w:hAnsi="Tahoma" w:cs="Tahoma"/>
+          <w:color w:val="000000"/>
+          <w:sz w:val="20"/>
+          <w:szCs w:val="20"/>
+        </w:rPr>
+        <w:t>Please indicate if you expect any potential risks for the participants as a result of your research</w:t>
+      </w:r>
+      <w:r>
+        <w:rPr>
+          <w:rFonts w:ascii="Tahoma" w:hAnsi="Tahoma" w:cs="Tahoma"/>
+          <w:b/>
+          <w:color w:val="000000"/>
+          <w:sz w:val="20"/>
+          <w:szCs w:val="20"/>
+        </w:rPr>
+        <w:t xml:space="preserve"> </w:t>
+      </w:r>
+      <w:r>
+        <w:rPr>
+          <w:rFonts w:ascii="Tahoma" w:hAnsi="Tahoma" w:cs="Tahoma"/>
+          <w:color w:val="000000"/>
+          <w:sz w:val="20"/>
+          <w:szCs w:val="20"/>
+        </w:rPr>
+        <w:t xml:space="preserve">and, if so, how you will try to </w:t>
+      </w:r>
+      <w:proofErr w:type="gramStart"/>
+      <w:r>
+        <w:rPr>
+          <w:rFonts w:ascii="Tahoma" w:hAnsi="Tahoma" w:cs="Tahoma"/>
+          <w:color w:val="000000"/>
+          <w:sz w:val="20"/>
+          <w:szCs w:val="20"/>
+        </w:rPr>
+        <w:t>minim</w:t>
+      </w:r>
+      <w:r>
+        <w:rPr>
+          <w:rFonts w:ascii="Tahoma" w:hAnsi="Tahoma" w:cs="Tahoma"/>
+          <w:color w:val="000000"/>
+          <w:sz w:val="20"/>
+          <w:szCs w:val="20"/>
+        </w:rPr>
+        <w:t xml:space="preserve">ize </w:t>
+      </w:r>
+      <w:r>
+        <w:rPr>
+          <w:rFonts w:ascii="Tahoma" w:hAnsi="Tahoma" w:cs="Tahoma"/>
+          <w:color w:val="000000"/>
+          <w:sz w:val="20"/>
+          <w:szCs w:val="20"/>
+        </w:rPr>
+        <w:t xml:space="preserve"> these</w:t>
+      </w:r>
+      <w:proofErr w:type="gramEnd"/>
+      <w:r>
+        <w:rPr>
+          <w:rFonts w:ascii="Tahoma" w:hAnsi="Tahoma" w:cs="Tahoma"/>
+          <w:color w:val="000000"/>
+          <w:sz w:val="20"/>
+          <w:szCs w:val="20"/>
+        </w:rPr>
+        <w:t>, also consider personal data.</w:t>
+      </w:r>
+      <w:r>
+        <w:rPr>
+          <w:rFonts w:ascii="Tahoma" w:hAnsi="Tahoma" w:cs="Tahoma"/>
+          <w:b/>
+          <w:color w:val="FF0000"/>
+          <w:sz w:val="20"/>
+          <w:szCs w:val="20"/>
+        </w:rPr>
+        <w:br/>
+      </w:r>
     </w:p>
     <w:p>
       <w:pPr>
         <w:rPr>
           <w:rFonts w:ascii="Tahoma" w:hAnsi="Tahoma" w:cs="Tahoma"/>
-          <w:b/>
-          <w:color w:val="000000"/>
-          <w:sz w:val="20"/>
-          <w:szCs w:val="20"/>
-        </w:rPr>
-      </w:pPr>
-      <w:r>
-        <w:rPr>
-          <w:rFonts w:ascii="Tahoma" w:hAnsi="Tahoma" w:cs="Tahoma"/>
-          <w:b/>
-          <w:color w:val="000000"/>
-          <w:sz w:val="22"/>
-          <w:szCs w:val="22"/>
-        </w:rPr>
-        <w:t xml:space="preserve">B) </w:t>
-      </w:r>
-      <w:r>
-        <w:rPr>
-          <w:rFonts w:ascii="Tahoma" w:hAnsi="Tahoma" w:cs="Tahoma"/>
-          <w:b/>
-          <w:color w:val="000000"/>
-          <w:sz w:val="22"/>
-          <w:szCs w:val="22"/>
-        </w:rPr>
-        <w:t>Risk assessment</w:t>
-      </w:r>
-      <w:r>
-        <w:rPr>
-          <w:rFonts w:ascii="Tahoma" w:hAnsi="Tahoma" w:cs="Tahoma"/>
-          <w:b/>
-          <w:color w:val="000000"/>
-          <w:sz w:val="22"/>
-          <w:szCs w:val="22"/>
-        </w:rPr>
-        <w:br/>
-      </w:r>
-      <w:r>
-        <w:rPr>
-          <w:rFonts w:ascii="Tahoma" w:hAnsi="Tahoma" w:cs="Tahoma"/>
-          <w:color w:val="000000"/>
-          <w:sz w:val="20"/>
-          <w:szCs w:val="20"/>
-        </w:rPr>
-        <w:t>Please indicate if you expect any potential risks for the participants as a result of your research</w:t>
-      </w:r>
-      <w:r>
-        <w:rPr>
-          <w:rFonts w:ascii="Tahoma" w:hAnsi="Tahoma" w:cs="Tahoma"/>
-          <w:b/>
-          <w:color w:val="000000"/>
-          <w:sz w:val="20"/>
-          <w:szCs w:val="20"/>
-        </w:rPr>
-        <w:t xml:space="preserve"> </w:t>
-      </w:r>
-      <w:r>
-        <w:rPr>
-          <w:rFonts w:ascii="Tahoma" w:hAnsi="Tahoma" w:cs="Tahoma"/>
-          <w:color w:val="000000"/>
-          <w:sz w:val="20"/>
-          <w:szCs w:val="20"/>
-        </w:rPr>
-        <w:t xml:space="preserve">and, if so, how you will try to </w:t>
-      </w:r>
-      <w:proofErr w:type="gramStart"/>
-      <w:r>
-        <w:rPr>
-          <w:rFonts w:ascii="Tahoma" w:hAnsi="Tahoma" w:cs="Tahoma"/>
-          <w:color w:val="000000"/>
-          <w:sz w:val="20"/>
-          <w:szCs w:val="20"/>
-        </w:rPr>
-        <w:t>minim</w:t>
-      </w:r>
-      <w:r>
-        <w:rPr>
-          <w:rFonts w:ascii="Tahoma" w:hAnsi="Tahoma" w:cs="Tahoma"/>
-          <w:color w:val="000000"/>
-          <w:sz w:val="20"/>
-          <w:szCs w:val="20"/>
-        </w:rPr>
-        <w:t xml:space="preserve">ize </w:t>
-      </w:r>
-      <w:r>
-        <w:rPr>
-          <w:rFonts w:ascii="Tahoma" w:hAnsi="Tahoma" w:cs="Tahoma"/>
-          <w:color w:val="000000"/>
-          <w:sz w:val="20"/>
-          <w:szCs w:val="20"/>
-        </w:rPr>
-        <w:t xml:space="preserve"> these</w:t>
-      </w:r>
-      <w:proofErr w:type="gramEnd"/>
-      <w:r>
-        <w:rPr>
-          <w:rFonts w:ascii="Tahoma" w:hAnsi="Tahoma" w:cs="Tahoma"/>
-          <w:color w:val="000000"/>
-          <w:sz w:val="20"/>
-          <w:szCs w:val="20"/>
-        </w:rPr>
-        <w:t>, also consider personal data.</w:t>
-      </w:r>
-      <w:r>
-        <w:rPr>
-          <w:rFonts w:ascii="Tahoma" w:hAnsi="Tahoma" w:cs="Tahoma"/>
-          <w:b/>
-          <w:color w:val="FF0000"/>
-          <w:sz w:val="20"/>
-          <w:szCs w:val="20"/>
-        </w:rPr>
-        <w:br/>
-      </w:r>
-    </w:p>
-    <w:p>
-      <w:pPr>
-        <w:rPr>
-          <w:rFonts w:ascii="Tahoma" w:hAnsi="Tahoma" w:cs="Tahoma"/>
           <w:color w:val="000000"/>
           <w:sz w:val="20"/>
           <w:szCs w:val="20"/>
@@ -1473,25 +1825,6 @@
           <w:szCs w:val="20"/>
         </w:rPr>
         <w:t xml:space="preserve">The only personal data which will be stored is a summary of the experience of the attendee. By making it anonymous no link can be made and thus is the risk mitigated. </w:t>
-      </w:r>
-    </w:p>
-    <w:p>
-      <w:pPr>
-        <w:rPr>
-          <w:rFonts w:ascii="Tahoma" w:hAnsi="Tahoma" w:cs="Tahoma"/>
-          <w:color w:val="000000"/>
-          <w:sz w:val="20"/>
-          <w:szCs w:val="20"/>
-        </w:rPr>
-      </w:pPr>
-      <w:r>
-        <w:rPr>
-          <w:rFonts w:ascii="Tahoma" w:hAnsi="Tahoma" w:cs="Tahoma"/>
-          <w:color w:val="000000"/>
-          <w:sz w:val="20"/>
-          <w:szCs w:val="20"/>
-        </w:rPr>
-        <w:br w:type="page"/>
       </w:r>
     </w:p>
     <w:p>
@@ -4039,6 +4372,14 @@
           <w:sz w:val="20"/>
           <w:szCs w:val="20"/>
         </w:rPr>
+        <w:t>.</w:t>
+      </w:r>
+      <w:r>
+        <w:rPr>
+          <w:rFonts w:ascii="Tahoma" w:hAnsi="Tahoma" w:cs="Tahoma"/>
+          <w:sz w:val="20"/>
+          <w:szCs w:val="20"/>
+        </w:rPr>
         <w:br/>
       </w:r>
     </w:p>
@@ -4097,71 +4438,7 @@
           <w:sz w:val="20"/>
           <w:szCs w:val="20"/>
         </w:rPr>
-        <w:t xml:space="preserve">No, </w:t>
-      </w:r>
-      <w:r>
-        <w:rPr>
-          <w:rFonts w:ascii="Tahoma" w:hAnsi="Tahoma" w:cs="Tahoma"/>
-          <w:sz w:val="20"/>
-          <w:szCs w:val="20"/>
-        </w:rPr>
-        <w:t xml:space="preserve">the data which is collected are </w:t>
-      </w:r>
-      <w:r>
-        <w:rPr>
-          <w:rFonts w:ascii="Tahoma" w:hAnsi="Tahoma" w:cs="Tahoma"/>
-          <w:sz w:val="20"/>
-          <w:szCs w:val="20"/>
-        </w:rPr>
-        <w:t>pictures to show the set-up of the experiment</w:t>
-      </w:r>
-      <w:r>
-        <w:rPr>
-          <w:rFonts w:ascii="Tahoma" w:hAnsi="Tahoma" w:cs="Tahoma"/>
-          <w:sz w:val="20"/>
-          <w:szCs w:val="20"/>
-        </w:rPr>
-        <w:t>,</w:t>
-      </w:r>
-      <w:r>
-        <w:rPr>
-          <w:rFonts w:ascii="Tahoma" w:hAnsi="Tahoma" w:cs="Tahoma"/>
-          <w:sz w:val="20"/>
-          <w:szCs w:val="20"/>
-        </w:rPr>
-        <w:t xml:space="preserve"> </w:t>
-      </w:r>
-      <w:r>
-        <w:rPr>
-          <w:rFonts w:ascii="Tahoma" w:hAnsi="Tahoma" w:cs="Tahoma"/>
-          <w:sz w:val="20"/>
-          <w:szCs w:val="20"/>
-        </w:rPr>
-        <w:t>voice recordings</w:t>
-      </w:r>
-      <w:r>
-        <w:rPr>
-          <w:rFonts w:ascii="Tahoma" w:hAnsi="Tahoma" w:cs="Tahoma"/>
-          <w:sz w:val="20"/>
-          <w:szCs w:val="20"/>
-        </w:rPr>
-        <w:t xml:space="preserve">, questionnaire and screen recordings </w:t>
-      </w:r>
-      <w:r>
-        <w:rPr>
-          <w:rFonts w:ascii="Tahoma" w:hAnsi="Tahoma" w:cs="Tahoma"/>
-          <w:sz w:val="20"/>
-          <w:szCs w:val="20"/>
-        </w:rPr>
-        <w:t>to process experiments</w:t>
-      </w:r>
-      <w:r>
-        <w:rPr>
-          <w:rFonts w:ascii="Tahoma" w:hAnsi="Tahoma" w:cs="Tahoma"/>
-          <w:sz w:val="20"/>
-          <w:szCs w:val="20"/>
-        </w:rPr>
-        <w:t xml:space="preserve"> and retrieve which decisions were made</w:t>
+        <w:t>No</w:t>
       </w:r>
       <w:r>
         <w:rPr>
@@ -4170,14 +4447,6 @@
           <w:szCs w:val="20"/>
         </w:rPr>
         <w:t>.</w:t>
-      </w:r>
-      <w:r>
-        <w:rPr>
-          <w:rFonts w:ascii="Tahoma" w:hAnsi="Tahoma" w:cs="Tahoma"/>
-          <w:sz w:val="20"/>
-          <w:szCs w:val="20"/>
-        </w:rPr>
-        <w:t xml:space="preserve"> Starting these recordings is done with consent of the participant.</w:t>
       </w:r>
       <w:r>
         <w:rPr>
@@ -4268,6 +4537,14 @@
         </w:rPr>
         <w:t>No</w:t>
       </w:r>
+      <w:r>
+        <w:rPr>
+          <w:rFonts w:ascii="Tahoma" w:hAnsi="Tahoma" w:cs="Tahoma"/>
+          <w:sz w:val="20"/>
+          <w:szCs w:val="20"/>
+        </w:rPr>
+        <w:t>.</w:t>
+      </w:r>
     </w:p>
     <w:p>
       <w:pPr>
@@ -4297,6 +4574,7 @@
           <w:szCs w:val="30"/>
         </w:rPr>
       </w:pPr>
+      <w:proofErr w:type="spellStart"/>
       <w:r>
         <w:rPr>
           <w:rFonts w:ascii="Tahoma" w:hAnsi="Tahoma" w:cs="Tahoma"/>
@@ -4305,8 +4583,49 @@
           <w:szCs w:val="30"/>
         </w:rPr>
         <w:lastRenderedPageBreak/>
-        <w:t>Informed consent form</w:t>
-      </w:r>
+        <w:t>Toestemmings</w:t>
+      </w:r>
+      <w:proofErr w:type="spellEnd"/>
+      <w:r>
+        <w:rPr>
+          <w:rFonts w:ascii="Tahoma" w:hAnsi="Tahoma" w:cs="Tahoma"/>
+          <w:b/>
+          <w:sz w:val="30"/>
+          <w:szCs w:val="30"/>
+        </w:rPr>
+        <w:t xml:space="preserve"> </w:t>
+      </w:r>
+      <w:proofErr w:type="spellStart"/>
+      <w:r>
+        <w:rPr>
+          <w:rFonts w:ascii="Tahoma" w:hAnsi="Tahoma" w:cs="Tahoma"/>
+          <w:b/>
+          <w:sz w:val="30"/>
+          <w:szCs w:val="30"/>
+        </w:rPr>
+        <w:t>verklaring</w:t>
+      </w:r>
+      <w:proofErr w:type="spellEnd"/>
+      <w:r>
+        <w:rPr>
+          <w:rFonts w:ascii="Tahoma" w:hAnsi="Tahoma" w:cs="Tahoma"/>
+          <w:b/>
+          <w:sz w:val="30"/>
+          <w:szCs w:val="30"/>
+        </w:rPr>
+        <w:t xml:space="preserve"> </w:t>
+      </w:r>
+      <w:proofErr w:type="spellStart"/>
+      <w:r>
+        <w:rPr>
+          <w:rFonts w:ascii="Tahoma" w:hAnsi="Tahoma" w:cs="Tahoma"/>
+          <w:b/>
+          <w:sz w:val="30"/>
+          <w:szCs w:val="30"/>
+        </w:rPr>
+        <w:t>formulier</w:t>
+      </w:r>
+      <w:proofErr w:type="spellEnd"/>
     </w:p>
     <w:p>
       <w:pPr>
@@ -4356,7 +4675,39 @@
                 <w:sz w:val="20"/>
                 <w:szCs w:val="20"/>
               </w:rPr>
-              <w:t>Project title:</w:t>
+              <w:t>Project</w:t>
+            </w:r>
+            <w:r>
+              <w:rPr>
+                <w:rFonts w:ascii="Tahoma" w:hAnsi="Tahoma" w:cs="Tahoma"/>
+                <w:b/>
+                <w:bCs/>
+                <w:sz w:val="20"/>
+                <w:szCs w:val="20"/>
+              </w:rPr>
+              <w:t xml:space="preserve"> </w:t>
+            </w:r>
+            <w:proofErr w:type="spellStart"/>
+            <w:r>
+              <w:rPr>
+                <w:rFonts w:ascii="Tahoma" w:hAnsi="Tahoma" w:cs="Tahoma"/>
+                <w:b/>
+                <w:bCs/>
+                <w:sz w:val="20"/>
+                <w:szCs w:val="20"/>
+              </w:rPr>
+              <w:t>titel</w:t>
+            </w:r>
+            <w:proofErr w:type="spellEnd"/>
+            <w:r>
+              <w:rPr>
+                <w:rFonts w:ascii="Tahoma" w:hAnsi="Tahoma" w:cs="Tahoma"/>
+                <w:b/>
+                <w:bCs/>
+                <w:sz w:val="20"/>
+                <w:szCs w:val="20"/>
+              </w:rPr>
+              <w:t>:</w:t>
             </w:r>
           </w:p>
         </w:tc>
@@ -4442,7 +4793,29 @@
                 <w:sz w:val="20"/>
                 <w:szCs w:val="20"/>
               </w:rPr>
-              <w:t>Name(s) of researcher(s):</w:t>
+              <w:t xml:space="preserve">Naam </w:t>
+            </w:r>
+            <w:proofErr w:type="spellStart"/>
+            <w:r>
+              <w:rPr>
+                <w:rFonts w:ascii="Tahoma" w:hAnsi="Tahoma" w:cs="Tahoma"/>
+                <w:b/>
+                <w:bCs/>
+                <w:sz w:val="20"/>
+                <w:szCs w:val="20"/>
+              </w:rPr>
+              <w:t>onderzoeker</w:t>
+            </w:r>
+            <w:proofErr w:type="spellEnd"/>
+            <w:r>
+              <w:rPr>
+                <w:rFonts w:ascii="Tahoma" w:hAnsi="Tahoma" w:cs="Tahoma"/>
+                <w:b/>
+                <w:bCs/>
+                <w:sz w:val="20"/>
+                <w:szCs w:val="20"/>
+              </w:rPr>
+              <w:t>:</w:t>
             </w:r>
           </w:p>
         </w:tc>
@@ -4490,6 +4863,7 @@
                 <w:szCs w:val="20"/>
               </w:rPr>
             </w:pPr>
+            <w:proofErr w:type="spellStart"/>
             <w:r>
               <w:rPr>
                 <w:rFonts w:ascii="Tahoma" w:hAnsi="Tahoma" w:cs="Tahoma"/>
@@ -4498,7 +4872,40 @@
                 <w:sz w:val="20"/>
                 <w:szCs w:val="20"/>
               </w:rPr>
-              <w:t xml:space="preserve">Research period (planning) </w:t>
+              <w:t>Onderzoeks</w:t>
+            </w:r>
+            <w:proofErr w:type="spellEnd"/>
+            <w:r>
+              <w:rPr>
+                <w:rFonts w:ascii="Tahoma" w:hAnsi="Tahoma" w:cs="Tahoma"/>
+                <w:b/>
+                <w:bCs/>
+                <w:sz w:val="20"/>
+                <w:szCs w:val="20"/>
+              </w:rPr>
+              <w:t xml:space="preserve"> </w:t>
+            </w:r>
+            <w:proofErr w:type="spellStart"/>
+            <w:r>
+              <w:rPr>
+                <w:rFonts w:ascii="Tahoma" w:hAnsi="Tahoma" w:cs="Tahoma"/>
+                <w:b/>
+                <w:bCs/>
+                <w:sz w:val="20"/>
+                <w:szCs w:val="20"/>
+              </w:rPr>
+              <w:t>periode</w:t>
+            </w:r>
+            <w:proofErr w:type="spellEnd"/>
+            <w:r>
+              <w:rPr>
+                <w:rFonts w:ascii="Tahoma" w:hAnsi="Tahoma" w:cs="Tahoma"/>
+                <w:b/>
+                <w:bCs/>
+                <w:sz w:val="20"/>
+                <w:szCs w:val="20"/>
+              </w:rPr>
+              <w:t>:</w:t>
             </w:r>
           </w:p>
         </w:tc>
@@ -4554,7 +4961,29 @@
                 <w:sz w:val="20"/>
                 <w:szCs w:val="20"/>
               </w:rPr>
-              <w:t>E-mail contact person</w:t>
+              <w:t xml:space="preserve">E-mail contact </w:t>
+            </w:r>
+            <w:proofErr w:type="spellStart"/>
+            <w:r>
+              <w:rPr>
+                <w:rFonts w:ascii="Tahoma" w:hAnsi="Tahoma" w:cs="Tahoma"/>
+                <w:b/>
+                <w:bCs/>
+                <w:sz w:val="20"/>
+                <w:szCs w:val="20"/>
+              </w:rPr>
+              <w:t>persoon</w:t>
+            </w:r>
+            <w:proofErr w:type="spellEnd"/>
+            <w:r>
+              <w:rPr>
+                <w:rFonts w:ascii="Tahoma" w:hAnsi="Tahoma" w:cs="Tahoma"/>
+                <w:b/>
+                <w:bCs/>
+                <w:sz w:val="20"/>
+                <w:szCs w:val="20"/>
+              </w:rPr>
+              <w:t>:</w:t>
             </w:r>
           </w:p>
         </w:tc>
@@ -4605,6 +5034,7 @@
                 <w:szCs w:val="20"/>
               </w:rPr>
             </w:pPr>
+            <w:proofErr w:type="spellStart"/>
             <w:r>
               <w:rPr>
                 <w:rFonts w:ascii="Tahoma" w:hAnsi="Tahoma" w:cs="Tahoma"/>
@@ -4613,7 +5043,50 @@
                 <w:sz w:val="20"/>
                 <w:szCs w:val="20"/>
               </w:rPr>
-              <w:t xml:space="preserve">Faculty/Dept. </w:t>
+              <w:t>Facult</w:t>
+            </w:r>
+            <w:r>
+              <w:rPr>
+                <w:rFonts w:ascii="Tahoma" w:hAnsi="Tahoma" w:cs="Tahoma"/>
+                <w:b/>
+                <w:bCs/>
+                <w:sz w:val="20"/>
+                <w:szCs w:val="20"/>
+              </w:rPr>
+              <w:t>eit</w:t>
+            </w:r>
+            <w:proofErr w:type="spellEnd"/>
+            <w:r>
+              <w:rPr>
+                <w:rFonts w:ascii="Tahoma" w:hAnsi="Tahoma" w:cs="Tahoma"/>
+                <w:b/>
+                <w:bCs/>
+                <w:sz w:val="20"/>
+                <w:szCs w:val="20"/>
+              </w:rPr>
+              <w:t xml:space="preserve"> en </w:t>
+            </w:r>
+            <w:proofErr w:type="spellStart"/>
+            <w:r>
+              <w:rPr>
+                <w:rFonts w:ascii="Tahoma" w:hAnsi="Tahoma" w:cs="Tahoma"/>
+                <w:b/>
+                <w:bCs/>
+                <w:sz w:val="20"/>
+                <w:szCs w:val="20"/>
+              </w:rPr>
+              <w:t>afdeling</w:t>
+            </w:r>
+            <w:proofErr w:type="spellEnd"/>
+            <w:r>
+              <w:rPr>
+                <w:rFonts w:ascii="Tahoma" w:hAnsi="Tahoma" w:cs="Tahoma"/>
+                <w:b/>
+                <w:bCs/>
+                <w:sz w:val="20"/>
+                <w:szCs w:val="20"/>
+              </w:rPr>
+              <w:t>:</w:t>
             </w:r>
           </w:p>
         </w:tc>
@@ -4661,6 +5134,7 @@
                 <w:szCs w:val="20"/>
               </w:rPr>
             </w:pPr>
+            <w:proofErr w:type="spellStart"/>
             <w:r>
               <w:rPr>
                 <w:rFonts w:ascii="Tahoma" w:hAnsi="Tahoma" w:cs="Tahoma"/>
@@ -4669,8 +5143,31 @@
                 <w:sz w:val="20"/>
                 <w:szCs w:val="20"/>
               </w:rPr>
-              <w:t>Position researcher(s)</w:t>
-            </w:r>
+              <w:t>Positie</w:t>
+            </w:r>
+            <w:proofErr w:type="spellEnd"/>
+            <w:r>
+              <w:rPr>
+                <w:rFonts w:ascii="Tahoma" w:hAnsi="Tahoma" w:cs="Tahoma"/>
+                <w:b/>
+                <w:bCs/>
+                <w:sz w:val="20"/>
+                <w:szCs w:val="20"/>
+              </w:rPr>
+              <w:t xml:space="preserve"> </w:t>
+            </w:r>
+            <w:proofErr w:type="spellStart"/>
+            <w:r>
+              <w:rPr>
+                <w:rFonts w:ascii="Tahoma" w:hAnsi="Tahoma" w:cs="Tahoma"/>
+                <w:b/>
+                <w:bCs/>
+                <w:sz w:val="20"/>
+                <w:szCs w:val="20"/>
+              </w:rPr>
+              <w:t>onderzoeker</w:t>
+            </w:r>
+            <w:proofErr w:type="spellEnd"/>
             <w:r>
               <w:rPr>
                 <w:rFonts w:ascii="Tahoma" w:hAnsi="Tahoma" w:cs="Tahoma"/>
@@ -4745,7 +5242,39 @@
                 <w:sz w:val="20"/>
                 <w:szCs w:val="20"/>
               </w:rPr>
-              <w:t>Name of supervisor (if applicable):</w:t>
+              <w:t>N</w:t>
+            </w:r>
+            <w:r>
+              <w:rPr>
+                <w:rFonts w:ascii="Tahoma" w:hAnsi="Tahoma" w:cs="Tahoma"/>
+                <w:b/>
+                <w:bCs/>
+                <w:sz w:val="20"/>
+                <w:szCs w:val="20"/>
+              </w:rPr>
+              <w:t xml:space="preserve">aam </w:t>
+            </w:r>
+            <w:proofErr w:type="spellStart"/>
+            <w:r>
+              <w:rPr>
+                <w:rFonts w:ascii="Tahoma" w:hAnsi="Tahoma" w:cs="Tahoma"/>
+                <w:b/>
+                <w:bCs/>
+                <w:sz w:val="20"/>
+                <w:szCs w:val="20"/>
+              </w:rPr>
+              <w:t>begeleider</w:t>
+            </w:r>
+            <w:proofErr w:type="spellEnd"/>
+            <w:r>
+              <w:rPr>
+                <w:rFonts w:ascii="Tahoma" w:hAnsi="Tahoma" w:cs="Tahoma"/>
+                <w:b/>
+                <w:bCs/>
+                <w:sz w:val="20"/>
+                <w:szCs w:val="20"/>
+              </w:rPr>
+              <w:t>:</w:t>
             </w:r>
           </w:p>
         </w:tc>
@@ -4793,6 +5322,7 @@
                 <w:szCs w:val="20"/>
               </w:rPr>
             </w:pPr>
+            <w:proofErr w:type="spellStart"/>
             <w:r>
               <w:rPr>
                 <w:rFonts w:ascii="Tahoma" w:hAnsi="Tahoma" w:cs="Tahoma"/>
@@ -4801,7 +5331,40 @@
                 <w:sz w:val="20"/>
                 <w:szCs w:val="20"/>
               </w:rPr>
-              <w:t>Role of supervisor (if applicable):</w:t>
+              <w:t>Rol</w:t>
+            </w:r>
+            <w:proofErr w:type="spellEnd"/>
+            <w:r>
+              <w:rPr>
+                <w:rFonts w:ascii="Tahoma" w:hAnsi="Tahoma" w:cs="Tahoma"/>
+                <w:b/>
+                <w:bCs/>
+                <w:sz w:val="20"/>
+                <w:szCs w:val="20"/>
+              </w:rPr>
+              <w:t xml:space="preserve"> </w:t>
+            </w:r>
+            <w:proofErr w:type="spellStart"/>
+            <w:r>
+              <w:rPr>
+                <w:rFonts w:ascii="Tahoma" w:hAnsi="Tahoma" w:cs="Tahoma"/>
+                <w:b/>
+                <w:bCs/>
+                <w:sz w:val="20"/>
+                <w:szCs w:val="20"/>
+              </w:rPr>
+              <w:t>begeleider</w:t>
+            </w:r>
+            <w:proofErr w:type="spellEnd"/>
+            <w:r>
+              <w:rPr>
+                <w:rFonts w:ascii="Tahoma" w:hAnsi="Tahoma" w:cs="Tahoma"/>
+                <w:b/>
+                <w:bCs/>
+                <w:sz w:val="20"/>
+                <w:szCs w:val="20"/>
+              </w:rPr>
+              <w:t>:</w:t>
             </w:r>
           </w:p>
         </w:tc>
@@ -4858,6 +5421,7 @@
           <w:color w:val="000000"/>
           <w:sz w:val="22"/>
           <w:szCs w:val="22"/>
+          <w:lang w:val="nl-NL"/>
         </w:rPr>
       </w:pPr>
       <w:r>
@@ -4866,8 +5430,9 @@
           <w:color w:val="000000"/>
           <w:sz w:val="22"/>
           <w:szCs w:val="22"/>
-        </w:rPr>
-        <w:t>The purpose of this experiment is to prove the effectiveness of a new protocol based on existing system</w:t>
+          <w:lang w:val="nl-NL"/>
+        </w:rPr>
+        <w:t>In</w:t>
       </w:r>
       <w:r>
         <w:rPr>
@@ -4875,8 +5440,9 @@
           <w:color w:val="000000"/>
           <w:sz w:val="22"/>
           <w:szCs w:val="22"/>
-        </w:rPr>
-        <w:t>s</w:t>
+          <w:lang w:val="nl-NL"/>
+        </w:rPr>
+        <w:t xml:space="preserve"> de laatste jaren is er veel onderzoek naar autonome schepen. Echter wordt er nog weinig gekeken naar de </w:t>
       </w:r>
       <w:r>
         <w:rPr>
@@ -4884,8 +5450,69 @@
           <w:color w:val="000000"/>
           <w:sz w:val="22"/>
           <w:szCs w:val="22"/>
-        </w:rPr>
-        <w:t xml:space="preserve"> for communication between manned and unmanned vessels. The question answered in this experiment: </w:t>
+          <w:lang w:val="nl-NL"/>
+        </w:rPr>
+        <w:t xml:space="preserve">communicatie tussen bemande en onbemande schepen. </w:t>
+      </w:r>
+      <w:r>
+        <w:rPr>
+          <w:rFonts w:ascii="Tahoma" w:hAnsi="Tahoma" w:cs="Tahoma"/>
+          <w:color w:val="000000"/>
+          <w:sz w:val="22"/>
+          <w:szCs w:val="22"/>
+          <w:lang w:val="nl-NL"/>
+        </w:rPr>
+        <w:t>De bedoeling van dit e</w:t>
+      </w:r>
+      <w:r>
+        <w:rPr>
+          <w:rFonts w:ascii="Tahoma" w:hAnsi="Tahoma" w:cs="Tahoma"/>
+          <w:color w:val="000000"/>
+          <w:sz w:val="22"/>
+          <w:szCs w:val="22"/>
+          <w:lang w:val="nl-NL"/>
+        </w:rPr>
+        <w:t xml:space="preserve">xperiment is het aantonen van het belang van een protocol </w:t>
+      </w:r>
+      <w:r>
+        <w:rPr>
+          <w:rFonts w:ascii="Tahoma" w:hAnsi="Tahoma" w:cs="Tahoma"/>
+          <w:color w:val="000000"/>
+          <w:sz w:val="22"/>
+          <w:szCs w:val="22"/>
+          <w:lang w:val="nl-NL"/>
+        </w:rPr>
+        <w:t xml:space="preserve">voor deze communicatie. </w:t>
+      </w:r>
+      <w:r>
+        <w:rPr>
+          <w:rFonts w:ascii="Tahoma" w:hAnsi="Tahoma" w:cs="Tahoma"/>
+          <w:color w:val="000000"/>
+          <w:sz w:val="22"/>
+          <w:szCs w:val="22"/>
+          <w:lang w:val="nl-NL"/>
+        </w:rPr>
+        <w:t xml:space="preserve">Dit protocol zal gebaseerd zijn op bestaande systemen en </w:t>
+      </w:r>
+      <w:r>
+        <w:rPr>
+          <w:rFonts w:ascii="Tahoma" w:hAnsi="Tahoma" w:cs="Tahoma"/>
+          <w:color w:val="000000"/>
+          <w:sz w:val="22"/>
+          <w:szCs w:val="22"/>
+          <w:lang w:val="nl-NL"/>
+        </w:rPr>
+        <w:t>protocollen. Hierbij wordt dan ook antwoord gegeven op de volgende vraag:</w:t>
+      </w:r>
+      <w:r>
+        <w:rPr>
+          <w:rFonts w:ascii="Tahoma" w:hAnsi="Tahoma" w:cs="Tahoma"/>
+          <w:color w:val="000000"/>
+          <w:sz w:val="22"/>
+          <w:szCs w:val="22"/>
+          <w:lang w:val="nl-NL"/>
+        </w:rPr>
+        <w:t xml:space="preserve"> </w:t>
       </w:r>
     </w:p>
     <w:p>
@@ -4897,17 +5524,6 @@
         <w:t xml:space="preserve">Will a protocol based on existing maritime systems and communication protocols </w:t>
       </w:r>
       <w:r>
-        <w:t xml:space="preserve">be </w:t>
-      </w:r>
-      <w:proofErr w:type="gramStart"/>
-      <w:r>
-        <w:t>sufficient</w:t>
-      </w:r>
-      <w:proofErr w:type="gramEnd"/>
-      <w:r>
-        <w:t xml:space="preserve"> to </w:t>
-      </w:r>
-      <w:r>
         <w:t xml:space="preserve">ensure </w:t>
       </w:r>
       <w:r>
@@ -4936,6 +5552,7 @@
           <w:color w:val="000000"/>
           <w:sz w:val="22"/>
           <w:szCs w:val="22"/>
+          <w:lang w:val="nl-NL"/>
         </w:rPr>
       </w:pPr>
       <w:r>
@@ -4944,8 +5561,9 @@
           <w:color w:val="000000"/>
           <w:sz w:val="22"/>
           <w:szCs w:val="22"/>
-        </w:rPr>
-        <w:t xml:space="preserve">The experiment will include a screen on which a maritime situation is shown. This is than simulated at double speed. During the experiment </w:t>
+          <w:lang w:val="nl-NL"/>
+        </w:rPr>
+        <w:t xml:space="preserve">Hierbij wordt gekeken naar het vertrouwen in zo een protocol, </w:t>
       </w:r>
       <w:r>
         <w:rPr>
@@ -4953,37 +5571,41 @@
           <w:color w:val="000000"/>
           <w:sz w:val="22"/>
           <w:szCs w:val="22"/>
-        </w:rPr>
-        <w:t>you</w:t>
-      </w:r>
+          <w:lang w:val="nl-NL"/>
+        </w:rPr>
+        <w:t>de “</w:t>
+      </w:r>
+      <w:proofErr w:type="spellStart"/>
       <w:r>
         <w:rPr>
           <w:rFonts w:ascii="Tahoma" w:hAnsi="Tahoma" w:cs="Tahoma"/>
           <w:color w:val="000000"/>
           <w:sz w:val="22"/>
           <w:szCs w:val="22"/>
-        </w:rPr>
-        <w:t xml:space="preserve"> </w:t>
-      </w:r>
-      <w:proofErr w:type="gramStart"/>
+          <w:lang w:val="nl-NL"/>
+        </w:rPr>
+        <w:t>situational</w:t>
+      </w:r>
+      <w:proofErr w:type="spellEnd"/>
       <w:r>
         <w:rPr>
           <w:rFonts w:ascii="Tahoma" w:hAnsi="Tahoma" w:cs="Tahoma"/>
           <w:color w:val="000000"/>
           <w:sz w:val="22"/>
           <w:szCs w:val="22"/>
-        </w:rPr>
-        <w:t>have to</w:t>
-      </w:r>
-      <w:proofErr w:type="gramEnd"/>
+          <w:lang w:val="nl-NL"/>
+        </w:rPr>
+        <w:t xml:space="preserve"> awareness”</w:t>
+      </w:r>
       <w:r>
         <w:rPr>
           <w:rFonts w:ascii="Tahoma" w:hAnsi="Tahoma" w:cs="Tahoma"/>
           <w:color w:val="000000"/>
           <w:sz w:val="22"/>
           <w:szCs w:val="22"/>
-        </w:rPr>
-        <w:t xml:space="preserve"> take actions, such as change speed, change course or engage in communication and answering several questions throughout the experiment, this is all related to the protocol. </w:t>
+          <w:lang w:val="nl-NL"/>
+        </w:rPr>
+        <w:t xml:space="preserve"> en hoe </w:t>
       </w:r>
       <w:r>
         <w:rPr>
@@ -4991,38 +5613,251 @@
           <w:color w:val="000000"/>
           <w:sz w:val="22"/>
           <w:szCs w:val="22"/>
-        </w:rPr>
-        <w:t xml:space="preserve">During the experiment data is collected in the form of photos, screen recordings, voice recordings and </w:t>
-      </w:r>
-      <w:proofErr w:type="spellStart"/>
+          <w:lang w:val="nl-NL"/>
+        </w:rPr>
+        <w:t>tevr</w:t>
+      </w:r>
       <w:r>
         <w:rPr>
           <w:rFonts w:ascii="Tahoma" w:hAnsi="Tahoma" w:cs="Tahoma"/>
           <w:color w:val="000000"/>
           <w:sz w:val="22"/>
           <w:szCs w:val="22"/>
-        </w:rPr>
-        <w:t>questionaires</w:t>
-      </w:r>
-      <w:proofErr w:type="spellEnd"/>
+          <w:lang w:val="nl-NL"/>
+        </w:rPr>
+        <w:t xml:space="preserve">eden zeevaarders hiermee zijn. </w:t>
+      </w:r>
       <w:r>
         <w:rPr>
           <w:rFonts w:ascii="Tahoma" w:hAnsi="Tahoma" w:cs="Tahoma"/>
           <w:color w:val="000000"/>
           <w:sz w:val="22"/>
           <w:szCs w:val="22"/>
-        </w:rPr>
-        <w:t>.</w:t>
+          <w:lang w:val="nl-NL"/>
+        </w:rPr>
+        <w:t xml:space="preserve">Dit is afhankelijk van hoe </w:t>
+      </w:r>
+      <w:r>
+        <w:rPr>
+          <w:rFonts w:ascii="Tahoma" w:hAnsi="Tahoma" w:cs="Tahoma"/>
+          <w:color w:val="000000"/>
+          <w:sz w:val="22"/>
+          <w:szCs w:val="22"/>
+          <w:lang w:val="nl-NL"/>
+        </w:rPr>
+        <w:t>goed en ge</w:t>
+      </w:r>
+      <w:r>
+        <w:rPr>
+          <w:rFonts w:ascii="Tahoma" w:hAnsi="Tahoma" w:cs="Tahoma"/>
+          <w:color w:val="000000"/>
+          <w:sz w:val="22"/>
+          <w:szCs w:val="22"/>
+          <w:lang w:val="nl-NL"/>
+        </w:rPr>
+        <w:t xml:space="preserve">makkelijk het systeem te gebruiken is. </w:t>
       </w:r>
     </w:p>
     <w:p>
       <w:pPr>
         <w:rPr>
           <w:rFonts w:ascii="Tahoma" w:hAnsi="Tahoma" w:cs="Tahoma"/>
+          <w:color w:val="000000"/>
           <w:sz w:val="22"/>
           <w:szCs w:val="22"/>
-        </w:rPr>
-      </w:pPr>
+          <w:lang w:val="nl-NL"/>
+        </w:rPr>
+      </w:pPr>
+      <w:r>
+        <w:rPr>
+          <w:rFonts w:ascii="Tahoma" w:hAnsi="Tahoma" w:cs="Tahoma"/>
+          <w:color w:val="000000"/>
+          <w:sz w:val="22"/>
+          <w:szCs w:val="22"/>
+          <w:lang w:val="nl-NL"/>
+        </w:rPr>
+        <w:t xml:space="preserve">Tijdens het experiment zullen veelvoorkomende situaties getoond </w:t>
+      </w:r>
+      <w:r>
+        <w:rPr>
+          <w:rFonts w:ascii="Tahoma" w:hAnsi="Tahoma" w:cs="Tahoma"/>
+          <w:color w:val="000000"/>
+          <w:sz w:val="22"/>
+          <w:szCs w:val="22"/>
+          <w:lang w:val="nl-NL"/>
+        </w:rPr>
+        <w:t xml:space="preserve">worden. </w:t>
+      </w:r>
+      <w:r>
+        <w:rPr>
+          <w:rFonts w:ascii="Tahoma" w:hAnsi="Tahoma" w:cs="Tahoma"/>
+          <w:color w:val="000000"/>
+          <w:sz w:val="22"/>
+          <w:szCs w:val="22"/>
+          <w:lang w:val="nl-NL"/>
+        </w:rPr>
+        <w:t>Het is aan u (de deelnemer) om besl</w:t>
+      </w:r>
+      <w:r>
+        <w:rPr>
+          <w:rFonts w:ascii="Tahoma" w:hAnsi="Tahoma" w:cs="Tahoma"/>
+          <w:color w:val="000000"/>
+          <w:sz w:val="22"/>
+          <w:szCs w:val="22"/>
+          <w:lang w:val="nl-NL"/>
+        </w:rPr>
+        <w:t xml:space="preserve">issingen </w:t>
+      </w:r>
+      <w:r>
+        <w:rPr>
+          <w:rFonts w:ascii="Tahoma" w:hAnsi="Tahoma" w:cs="Tahoma"/>
+          <w:color w:val="000000"/>
+          <w:sz w:val="22"/>
+          <w:szCs w:val="22"/>
+          <w:lang w:val="nl-NL"/>
+        </w:rPr>
+        <w:t>te nemen zoals het veranderen van de koers, snelheid</w:t>
+      </w:r>
+      <w:r>
+        <w:rPr>
+          <w:rFonts w:ascii="Tahoma" w:hAnsi="Tahoma" w:cs="Tahoma"/>
+          <w:color w:val="000000"/>
+          <w:sz w:val="22"/>
+          <w:szCs w:val="22"/>
+          <w:lang w:val="nl-NL"/>
+        </w:rPr>
+        <w:t xml:space="preserve"> en het aangaan van communicatie. </w:t>
+      </w:r>
+      <w:r>
+        <w:rPr>
+          <w:rFonts w:ascii="Tahoma" w:hAnsi="Tahoma" w:cs="Tahoma"/>
+          <w:color w:val="000000"/>
+          <w:sz w:val="22"/>
+          <w:szCs w:val="22"/>
+          <w:lang w:val="nl-NL"/>
+        </w:rPr>
+        <w:t>Tijdens het experiment kunnen foto</w:t>
+      </w:r>
+      <w:r>
+        <w:rPr>
+          <w:rFonts w:ascii="Tahoma" w:hAnsi="Tahoma" w:cs="Tahoma"/>
+          <w:color w:val="000000"/>
+          <w:sz w:val="22"/>
+          <w:szCs w:val="22"/>
+          <w:lang w:val="nl-NL"/>
+        </w:rPr>
+        <w:t>’</w:t>
+      </w:r>
+      <w:r>
+        <w:rPr>
+          <w:rFonts w:ascii="Tahoma" w:hAnsi="Tahoma" w:cs="Tahoma"/>
+          <w:color w:val="000000"/>
+          <w:sz w:val="22"/>
+          <w:szCs w:val="22"/>
+          <w:lang w:val="nl-NL"/>
+        </w:rPr>
+        <w:t xml:space="preserve">s </w:t>
+      </w:r>
+      <w:r>
+        <w:rPr>
+          <w:rFonts w:ascii="Tahoma" w:hAnsi="Tahoma" w:cs="Tahoma"/>
+          <w:color w:val="000000"/>
+          <w:sz w:val="22"/>
+          <w:szCs w:val="22"/>
+          <w:lang w:val="nl-NL"/>
+        </w:rPr>
+        <w:t xml:space="preserve">en geluidsopnamen </w:t>
+      </w:r>
+      <w:r>
+        <w:rPr>
+          <w:rFonts w:ascii="Tahoma" w:hAnsi="Tahoma" w:cs="Tahoma"/>
+          <w:color w:val="000000"/>
+          <w:sz w:val="22"/>
+          <w:szCs w:val="22"/>
+          <w:lang w:val="nl-NL"/>
+        </w:rPr>
+        <w:t>worden gemaakt</w:t>
+      </w:r>
+      <w:r>
+        <w:rPr>
+          <w:rFonts w:ascii="Tahoma" w:hAnsi="Tahoma" w:cs="Tahoma"/>
+          <w:color w:val="000000"/>
+          <w:sz w:val="22"/>
+          <w:szCs w:val="22"/>
+          <w:lang w:val="nl-NL"/>
+        </w:rPr>
+        <w:t xml:space="preserve">, daarnaast wordt u gevraagd om verschillende vragen te beantwoorden. </w:t>
+      </w:r>
+      <w:r>
+        <w:rPr>
+          <w:rFonts w:ascii="Tahoma" w:hAnsi="Tahoma" w:cs="Tahoma"/>
+          <w:color w:val="000000"/>
+          <w:sz w:val="22"/>
+          <w:szCs w:val="22"/>
+          <w:lang w:val="nl-NL"/>
+        </w:rPr>
+        <w:t xml:space="preserve">Dit </w:t>
+      </w:r>
+      <w:r>
+        <w:rPr>
+          <w:rFonts w:ascii="Tahoma" w:hAnsi="Tahoma" w:cs="Tahoma"/>
+          <w:color w:val="000000"/>
+          <w:sz w:val="22"/>
+          <w:szCs w:val="22"/>
+          <w:lang w:val="nl-NL"/>
+        </w:rPr>
+        <w:t xml:space="preserve">zal worden geanonimiseerd en </w:t>
+      </w:r>
+      <w:r>
+        <w:rPr>
+          <w:rFonts w:ascii="Tahoma" w:hAnsi="Tahoma" w:cs="Tahoma"/>
+          <w:color w:val="000000"/>
+          <w:sz w:val="22"/>
+          <w:szCs w:val="22"/>
+          <w:lang w:val="nl-NL"/>
+        </w:rPr>
+        <w:t>alleen worden gebruikt voor h</w:t>
+      </w:r>
+      <w:r>
+        <w:rPr>
+          <w:rFonts w:ascii="Tahoma" w:hAnsi="Tahoma" w:cs="Tahoma"/>
+          <w:color w:val="000000"/>
+          <w:sz w:val="22"/>
+          <w:szCs w:val="22"/>
+          <w:lang w:val="nl-NL"/>
+        </w:rPr>
+        <w:t xml:space="preserve">et verwerken. </w:t>
+      </w:r>
+      <w:r>
+        <w:rPr>
+          <w:rFonts w:ascii="Tahoma" w:hAnsi="Tahoma" w:cs="Tahoma"/>
+          <w:color w:val="000000"/>
+          <w:sz w:val="22"/>
+          <w:szCs w:val="22"/>
+          <w:lang w:val="nl-NL"/>
+        </w:rPr>
+        <w:t>Conclusies</w:t>
+      </w:r>
+      <w:r>
+        <w:rPr>
+          <w:rFonts w:ascii="Tahoma" w:hAnsi="Tahoma" w:cs="Tahoma"/>
+          <w:color w:val="000000"/>
+          <w:sz w:val="22"/>
+          <w:szCs w:val="22"/>
+          <w:lang w:val="nl-NL"/>
+        </w:rPr>
+        <w:t xml:space="preserve"> in gepubliceerde teksten zullen niet worden gebasee</w:t>
+      </w:r>
+      <w:r>
+        <w:rPr>
+          <w:rFonts w:ascii="Tahoma" w:hAnsi="Tahoma" w:cs="Tahoma"/>
+          <w:color w:val="000000"/>
+          <w:sz w:val="22"/>
+          <w:szCs w:val="22"/>
+          <w:lang w:val="nl-NL"/>
+        </w:rPr>
+        <w:t>rd op de individuele resultaten.</w:t>
+      </w:r>
     </w:p>
     <w:p>
       <w:pPr>
@@ -5030,6 +5865,7 @@
           <w:rFonts w:ascii="Tahoma" w:hAnsi="Tahoma" w:cs="Tahoma"/>
           <w:sz w:val="22"/>
           <w:szCs w:val="22"/>
+          <w:lang w:val="nl-NL"/>
         </w:rPr>
       </w:pPr>
       <w:r>
@@ -5037,115 +5873,210 @@
           <w:rFonts w:ascii="Tahoma" w:hAnsi="Tahoma" w:cs="Tahoma"/>
           <w:sz w:val="22"/>
           <w:szCs w:val="22"/>
-        </w:rPr>
-        <w:t>There are no known risk</w:t>
+          <w:lang w:val="nl-NL"/>
+        </w:rPr>
+        <w:t>Voor zover bekend zijn e</w:t>
       </w:r>
       <w:r>
         <w:rPr>
           <w:rFonts w:ascii="Tahoma" w:hAnsi="Tahoma" w:cs="Tahoma"/>
           <w:sz w:val="22"/>
           <w:szCs w:val="22"/>
-        </w:rPr>
-        <w:t>s</w:t>
+          <w:lang w:val="nl-NL"/>
+        </w:rPr>
+        <w:t xml:space="preserve">r geen risico’s aan het deelnemen aan dit experiment. </w:t>
       </w:r>
       <w:r>
         <w:rPr>
           <w:rFonts w:ascii="Tahoma" w:hAnsi="Tahoma" w:cs="Tahoma"/>
           <w:sz w:val="22"/>
           <w:szCs w:val="22"/>
-        </w:rPr>
-        <w:t xml:space="preserve">. You may decline to answer any or all questions, and you may terminate your involvement at any time if you choose. Your responses will be anonymous. </w:t>
+          <w:lang w:val="nl-NL"/>
+        </w:rPr>
+        <w:t>U bent</w:t>
+      </w:r>
+      <w:r>
+        <w:rPr>
+          <w:rFonts w:ascii="Tahoma" w:hAnsi="Tahoma" w:cs="Tahoma"/>
+          <w:sz w:val="22"/>
+          <w:szCs w:val="22"/>
+          <w:lang w:val="nl-NL"/>
+        </w:rPr>
+        <w:t xml:space="preserve"> vrij </w:t>
+      </w:r>
+      <w:r>
+        <w:rPr>
+          <w:rFonts w:ascii="Tahoma" w:hAnsi="Tahoma" w:cs="Tahoma"/>
+          <w:sz w:val="22"/>
+          <w:szCs w:val="22"/>
+          <w:lang w:val="nl-NL"/>
+        </w:rPr>
+        <w:t xml:space="preserve">om geen antwoord te geven op </w:t>
+      </w:r>
+      <w:r>
+        <w:rPr>
+          <w:rFonts w:ascii="Tahoma" w:hAnsi="Tahoma" w:cs="Tahoma"/>
+          <w:sz w:val="22"/>
+          <w:szCs w:val="22"/>
+          <w:lang w:val="nl-NL"/>
+        </w:rPr>
+        <w:t xml:space="preserve">elk of alle gestelde vragen. Daarnaast kunt u te allen tijde </w:t>
+      </w:r>
+      <w:r>
+        <w:rPr>
+          <w:rFonts w:ascii="Tahoma" w:hAnsi="Tahoma" w:cs="Tahoma"/>
+          <w:sz w:val="22"/>
+          <w:szCs w:val="22"/>
+          <w:lang w:val="nl-NL"/>
+        </w:rPr>
+        <w:t>uw deelname stoppen.</w:t>
       </w:r>
     </w:p>
     <w:p>
       <w:pPr>
-        <w:pStyle w:val="Normaalweb"/>
-        <w:rPr>
-          <w:rFonts w:ascii="Tahoma" w:hAnsi="Tahoma" w:cs="Tahoma"/>
-          <w:b/>
+        <w:rPr>
+          <w:rFonts w:ascii="Tahoma" w:hAnsi="Tahoma" w:cs="Tahoma"/>
           <w:sz w:val="22"/>
           <w:szCs w:val="22"/>
         </w:rPr>
       </w:pPr>
-      <w:r>
-        <w:rPr>
-          <w:rFonts w:ascii="Tahoma" w:hAnsi="Tahoma" w:cs="Tahoma"/>
-          <w:sz w:val="22"/>
-          <w:szCs w:val="22"/>
-        </w:rPr>
-        <w:t xml:space="preserve">If you have questions at any time about this study, or you experience adverse effects as the result of participating in this study, you may contact the researcher. Your participation in this study is voluntary. It is up to you to decide </w:t>
-      </w:r>
-      <w:proofErr w:type="gramStart"/>
-      <w:r>
-        <w:rPr>
-          <w:rFonts w:ascii="Tahoma" w:hAnsi="Tahoma" w:cs="Tahoma"/>
-          <w:sz w:val="22"/>
-          <w:szCs w:val="22"/>
-        </w:rPr>
-        <w:t>whether or not</w:t>
-      </w:r>
-      <w:proofErr w:type="gramEnd"/>
-      <w:r>
-        <w:rPr>
-          <w:rFonts w:ascii="Tahoma" w:hAnsi="Tahoma" w:cs="Tahoma"/>
-          <w:sz w:val="22"/>
-          <w:szCs w:val="22"/>
-        </w:rPr>
-        <w:t xml:space="preserve"> to take part in this study. If you decide to take part in this study, you will be asked to sign a consent form. After you sign the consent form, you are still free to withdraw at any time and without giving a reason. Withdrawing from this study will not affect the relationship you have, if any, with the researcher. If you withdraw from the study before data collection is completed, your data will be returned to you or destroyed.</w:t>
-      </w:r>
-      <w:r>
-        <w:rPr>
-          <w:rFonts w:ascii="Tahoma" w:hAnsi="Tahoma" w:cs="Tahoma"/>
-          <w:b/>
-          <w:sz w:val="22"/>
-          <w:szCs w:val="22"/>
-        </w:rPr>
-        <w:t xml:space="preserve"> </w:t>
-      </w:r>
     </w:p>
     <w:p>
       <w:pPr>
-        <w:pStyle w:val="Normaalweb"/>
-        <w:rPr>
-          <w:rFonts w:ascii="Tahoma" w:hAnsi="Tahoma" w:cs="Tahoma"/>
-          <w:b/>
+        <w:rPr>
+          <w:rFonts w:ascii="Tahoma" w:hAnsi="Tahoma" w:cs="Tahoma"/>
           <w:sz w:val="22"/>
           <w:szCs w:val="22"/>
-        </w:rPr>
-      </w:pPr>
+          <w:lang w:val="en-US"/>
+        </w:rPr>
+      </w:pPr>
+      <w:r>
+        <w:rPr>
+          <w:rFonts w:ascii="Tahoma" w:hAnsi="Tahoma" w:cs="Tahoma"/>
+          <w:sz w:val="22"/>
+          <w:szCs w:val="22"/>
+          <w:lang w:val="nl-NL"/>
+        </w:rPr>
+        <w:t>Mocht u vragen hebben t</w:t>
+      </w:r>
+      <w:r>
+        <w:rPr>
+          <w:rFonts w:ascii="Tahoma" w:hAnsi="Tahoma" w:cs="Tahoma"/>
+          <w:sz w:val="22"/>
+          <w:szCs w:val="22"/>
+          <w:lang w:val="nl-NL"/>
+        </w:rPr>
+        <w:t>ijdens het experiment, of nadelige effecten ondervinden</w:t>
+      </w:r>
+      <w:r>
+        <w:rPr>
+          <w:rFonts w:ascii="Tahoma" w:hAnsi="Tahoma" w:cs="Tahoma"/>
+          <w:sz w:val="22"/>
+          <w:szCs w:val="22"/>
+          <w:lang w:val="nl-NL"/>
+        </w:rPr>
+        <w:t xml:space="preserve"> als resultaat van de studie geef dit dan te allen tijde aan. </w:t>
+      </w:r>
+      <w:r>
+        <w:rPr>
+          <w:rFonts w:ascii="Tahoma" w:hAnsi="Tahoma" w:cs="Tahoma"/>
+          <w:sz w:val="22"/>
+          <w:szCs w:val="22"/>
+          <w:lang w:val="nl-NL"/>
+        </w:rPr>
+        <w:t>Uw deelname is vrijwillig,</w:t>
+      </w:r>
+      <w:r>
+        <w:rPr>
+          <w:rFonts w:ascii="Tahoma" w:hAnsi="Tahoma" w:cs="Tahoma"/>
+          <w:sz w:val="22"/>
+          <w:szCs w:val="22"/>
+          <w:lang w:val="nl-NL"/>
+        </w:rPr>
+        <w:t xml:space="preserve"> u mag dus zelf kiezen om wel of niet </w:t>
+      </w:r>
+      <w:r>
+        <w:rPr>
+          <w:rFonts w:ascii="Tahoma" w:hAnsi="Tahoma" w:cs="Tahoma"/>
+          <w:sz w:val="22"/>
+          <w:szCs w:val="22"/>
+          <w:lang w:val="nl-NL"/>
+        </w:rPr>
+        <w:t xml:space="preserve">mee te doen aan dit onderzoek. Wanneer u deelneemt aan dit onderzoek wordt u vriendelijk verzocht om dit formulier te ondertekenen. </w:t>
+      </w:r>
+      <w:r>
+        <w:rPr>
+          <w:rFonts w:ascii="Tahoma" w:hAnsi="Tahoma" w:cs="Tahoma"/>
+          <w:sz w:val="22"/>
+          <w:szCs w:val="22"/>
+          <w:lang w:val="nl-NL"/>
+        </w:rPr>
+        <w:t>Na ondertekenen bent u nog steeds vrij om te stoppen op ieder moment, ook zonder het opgeven van een reden.</w:t>
+      </w:r>
+      <w:r>
+        <w:rPr>
+          <w:rFonts w:ascii="Tahoma" w:hAnsi="Tahoma" w:cs="Tahoma"/>
+          <w:sz w:val="22"/>
+          <w:szCs w:val="22"/>
+          <w:lang w:val="nl-NL"/>
+        </w:rPr>
+        <w:t xml:space="preserve"> Terugtrekken uit deze studie zal geen invloed hebben op de relatie met de onderzoeker. </w:t>
+      </w:r>
+      <w:r>
+        <w:rPr>
+          <w:rFonts w:ascii="Tahoma" w:hAnsi="Tahoma" w:cs="Tahoma"/>
+          <w:sz w:val="22"/>
+          <w:szCs w:val="22"/>
+          <w:lang w:val="nl-NL"/>
+        </w:rPr>
+        <w:t xml:space="preserve">Mocht u zich terugtrekken, zullen </w:t>
+      </w:r>
+      <w:r>
+        <w:rPr>
+          <w:rFonts w:ascii="Tahoma" w:hAnsi="Tahoma" w:cs="Tahoma"/>
+          <w:sz w:val="22"/>
+          <w:szCs w:val="22"/>
+          <w:lang w:val="nl-NL"/>
+        </w:rPr>
+        <w:t>waar mogelijk uw gegevens w</w:t>
+      </w:r>
+      <w:r>
+        <w:rPr>
+          <w:rFonts w:ascii="Tahoma" w:hAnsi="Tahoma" w:cs="Tahoma"/>
+          <w:sz w:val="22"/>
+          <w:szCs w:val="22"/>
+          <w:lang w:val="nl-NL"/>
+        </w:rPr>
+        <w:t xml:space="preserve">orden teruggeven en verwijderd. </w:t>
+      </w:r>
     </w:p>
     <w:p>
       <w:pPr>
-        <w:pStyle w:val="Kop2"/>
         <w:rPr>
           <w:rFonts w:ascii="Tahoma" w:hAnsi="Tahoma" w:cs="Tahoma"/>
           <w:b/>
-        </w:rPr>
-      </w:pPr>
-      <w:r>
-        <w:rPr>
-          <w:rFonts w:ascii="Tahoma" w:hAnsi="Tahoma" w:cs="Tahoma"/>
-          <w:b/>
-        </w:rPr>
-        <w:t>C</w:t>
-      </w:r>
-      <w:r>
-        <w:rPr>
-          <w:rFonts w:ascii="Tahoma" w:hAnsi="Tahoma" w:cs="Tahoma"/>
-          <w:b/>
-        </w:rPr>
-        <w:t>onsent</w:t>
-      </w:r>
+          <w:sz w:val="22"/>
+          <w:szCs w:val="22"/>
+        </w:rPr>
+      </w:pPr>
     </w:p>
     <w:p>
       <w:pPr>
         <w:pStyle w:val="Kop2"/>
         <w:rPr>
           <w:rFonts w:ascii="Tahoma" w:hAnsi="Tahoma" w:cs="Tahoma"/>
-          <w:sz w:val="22"/>
-          <w:szCs w:val="22"/>
-        </w:rPr>
-      </w:pPr>
+          <w:b/>
+        </w:rPr>
+      </w:pPr>
+      <w:proofErr w:type="spellStart"/>
+      <w:r>
+        <w:rPr>
+          <w:rFonts w:ascii="Tahoma" w:hAnsi="Tahoma" w:cs="Tahoma"/>
+          <w:b/>
+        </w:rPr>
+        <w:t>Toestemming</w:t>
+      </w:r>
+      <w:proofErr w:type="spellEnd"/>
     </w:p>
     <w:p>
       <w:pPr>
@@ -5154,7 +6085,17 @@
           <w:rFonts w:ascii="Tahoma" w:hAnsi="Tahoma" w:cs="Tahoma"/>
           <w:sz w:val="22"/>
           <w:szCs w:val="22"/>
-          <w:u w:val="none"/>
+        </w:rPr>
+      </w:pPr>
+    </w:p>
+    <w:p>
+      <w:pPr>
+        <w:pStyle w:val="Kop2"/>
+        <w:rPr>
+          <w:rFonts w:ascii="Tahoma" w:hAnsi="Tahoma" w:cs="Tahoma"/>
+          <w:sz w:val="22"/>
+          <w:szCs w:val="22"/>
+          <w:lang w:val="nl-NL"/>
         </w:rPr>
       </w:pPr>
       <w:r>
@@ -5163,28 +6104,70 @@
           <w:sz w:val="22"/>
           <w:szCs w:val="22"/>
           <w:u w:val="none"/>
-        </w:rPr>
-        <w:t xml:space="preserve">I have </w:t>
-      </w:r>
-      <w:proofErr w:type="gramStart"/>
+          <w:lang w:val="nl-NL"/>
+        </w:rPr>
+        <w:t>Ik heb</w:t>
+      </w:r>
       <w:r>
         <w:rPr>
           <w:rFonts w:ascii="Tahoma" w:hAnsi="Tahoma" w:cs="Tahoma"/>
           <w:sz w:val="22"/>
           <w:szCs w:val="22"/>
           <w:u w:val="none"/>
-        </w:rPr>
-        <w:t>read</w:t>
-      </w:r>
-      <w:proofErr w:type="gramEnd"/>
+          <w:lang w:val="nl-NL"/>
+        </w:rPr>
+        <w:t xml:space="preserve"> de bovenstaande inform</w:t>
+      </w:r>
       <w:r>
         <w:rPr>
           <w:rFonts w:ascii="Tahoma" w:hAnsi="Tahoma" w:cs="Tahoma"/>
           <w:sz w:val="22"/>
           <w:szCs w:val="22"/>
           <w:u w:val="none"/>
-        </w:rPr>
-        <w:t xml:space="preserve"> and I understand the provided information and have had the opportunity to ask questions. I understand that my participation is voluntary and that I am free to withdraw at any time, without giving a reason and without cost. I understand that I will be given a digital copy of this consent form. I voluntarily agree to take part in this study. </w:t>
+          <w:lang w:val="nl-NL"/>
+        </w:rPr>
+        <w:t>atie gelezen en begrepen</w:t>
+      </w:r>
+      <w:r>
+        <w:rPr>
+          <w:rFonts w:ascii="Tahoma" w:hAnsi="Tahoma" w:cs="Tahoma"/>
+          <w:sz w:val="22"/>
+          <w:szCs w:val="22"/>
+          <w:u w:val="none"/>
+          <w:lang w:val="nl-NL"/>
+        </w:rPr>
+        <w:t>, daarnaast heb ik de mogelijkheid gehad om vragen te stellen. Ik begrijp dat mijn deelname vrijwillig is en mij op ieder moment kan terugtrekken. Daarnaast begrij</w:t>
+      </w:r>
+      <w:r>
+        <w:rPr>
+          <w:rFonts w:ascii="Tahoma" w:hAnsi="Tahoma" w:cs="Tahoma"/>
+          <w:sz w:val="22"/>
+          <w:szCs w:val="22"/>
+          <w:u w:val="none"/>
+          <w:lang w:val="nl-NL"/>
+        </w:rPr>
+        <w:t xml:space="preserve">p ik dat ik een digitale kopie krijg van dit toestemmingsformulier. </w:t>
+      </w:r>
+      <w:r>
+        <w:rPr>
+          <w:rFonts w:ascii="Tahoma" w:hAnsi="Tahoma" w:cs="Tahoma"/>
+          <w:sz w:val="22"/>
+          <w:szCs w:val="22"/>
+          <w:u w:val="none"/>
+          <w:lang w:val="nl-NL"/>
+        </w:rPr>
+        <w:t>Ik kies vrijwillig om mee te doen aan dit onderzoek.</w:t>
+      </w:r>
+      <w:bookmarkStart w:id="0" w:name="_GoBack"/>
+      <w:bookmarkEnd w:id="0"/>
+      <w:r>
+        <w:rPr>
+          <w:rFonts w:ascii="Tahoma" w:hAnsi="Tahoma" w:cs="Tahoma"/>
+          <w:sz w:val="22"/>
+          <w:szCs w:val="22"/>
+          <w:lang w:val="nl-NL"/>
+        </w:rPr>
+        <w:t xml:space="preserve"> </w:t>
       </w:r>
     </w:p>
     <w:p>
@@ -5201,6 +6184,7 @@
           <w:rFonts w:ascii="Tahoma" w:hAnsi="Tahoma" w:cs="Tahoma"/>
           <w:sz w:val="22"/>
           <w:szCs w:val="22"/>
+          <w:lang w:val="nl-NL"/>
         </w:rPr>
         <w:br/>
       </w:r>
@@ -5210,7 +6194,6 @@
           <w:sz w:val="22"/>
           <w:szCs w:val="22"/>
         </w:rPr>
-        <w:br/>
         <w:t xml:space="preserve">Participant's signature ______________________________ Date __________ </w:t>
       </w:r>
       <w:r>
@@ -10884,6 +11867,15 @@
 
 <file path=customXml/item1.xml><?xml version="1.0" encoding="utf-8"?>
 <?mso-contentType ?>
+<FormTemplates xmlns="http://schemas.microsoft.com/sharepoint/v3/contenttype/forms">
+  <Display>DocumentLibraryForm</Display>
+  <Edit>DocumentLibraryForm</Edit>
+  <New>DocumentLibraryForm</New>
+</FormTemplates>
+</file>
+
+<file path=customXml/item2.xml><?xml version="1.0" encoding="utf-8"?>
+<?mso-contentType ?>
 <spe:Receivers xmlns:spe="http://schemas.microsoft.com/sharepoint/events">
   <Receiver>
     <Name>Document ID Generator</Name>
@@ -10926,15 +11918,6 @@
     <Filter/>
   </Receiver>
 </spe:Receivers>
-</file>
-
-<file path=customXml/item2.xml><?xml version="1.0" encoding="utf-8"?>
-<?mso-contentType ?>
-<FormTemplates xmlns="http://schemas.microsoft.com/sharepoint/v3/contenttype/forms">
-  <Display>DocumentLibraryForm</Display>
-  <Edit>DocumentLibraryForm</Edit>
-  <New>DocumentLibraryForm</New>
-</FormTemplates>
 </file>
 
 <file path=customXml/item3.xml><?xml version="1.0" encoding="utf-8"?>
@@ -11087,17 +12070,17 @@
 </file>
 
 <file path=customXml/itemProps1.xml><?xml version="1.0" encoding="utf-8"?>
-<ds:datastoreItem xmlns:ds="http://schemas.openxmlformats.org/officeDocument/2006/customXml" ds:itemID="{9846DE59-B06B-4E26-9B11-92D2BADB72CB}">
+<ds:datastoreItem xmlns:ds="http://schemas.openxmlformats.org/officeDocument/2006/customXml" ds:itemID="{2E4D6442-120E-4BEA-8C56-68BF26453031}">
   <ds:schemaRefs>
-    <ds:schemaRef ds:uri="http://schemas.microsoft.com/sharepoint/events"/>
+    <ds:schemaRef ds:uri="http://schemas.microsoft.com/sharepoint/v3/contenttype/forms"/>
   </ds:schemaRefs>
 </ds:datastoreItem>
 </file>
 
 <file path=customXml/itemProps2.xml><?xml version="1.0" encoding="utf-8"?>
-<ds:datastoreItem xmlns:ds="http://schemas.openxmlformats.org/officeDocument/2006/customXml" ds:itemID="{2E4D6442-120E-4BEA-8C56-68BF26453031}">
+<ds:datastoreItem xmlns:ds="http://schemas.openxmlformats.org/officeDocument/2006/customXml" ds:itemID="{9846DE59-B06B-4E26-9B11-92D2BADB72CB}">
   <ds:schemaRefs>
-    <ds:schemaRef ds:uri="http://schemas.microsoft.com/sharepoint/v3/contenttype/forms"/>
+    <ds:schemaRef ds:uri="http://schemas.microsoft.com/sharepoint/events"/>
   </ds:schemaRefs>
 </ds:datastoreItem>
 </file>
@@ -11121,7 +12104,7 @@
 </file>
 
 <file path=customXml/itemProps4.xml><?xml version="1.0" encoding="utf-8"?>
-<ds:datastoreItem xmlns:ds="http://schemas.openxmlformats.org/officeDocument/2006/customXml" ds:itemID="{8DE5A121-A929-4A6B-A985-9FA77938252D}">
+<ds:datastoreItem xmlns:ds="http://schemas.openxmlformats.org/officeDocument/2006/customXml" ds:itemID="{17C60231-38B6-442A-A42A-8E04506E026B}">
   <ds:schemaRefs>
     <ds:schemaRef ds:uri="http://schemas.openxmlformats.org/officeDocument/2006/bibliography"/>
   </ds:schemaRefs>

</xml_diff>